<commit_message>
origin/main, master, push işlemlerine yeni detaylar eklendi
</commit_message>
<xml_diff>
--- a/Notlarim.docx
+++ b/Notlarim.docx
@@ -2323,6 +2323,13 @@
         </w:rPr>
         <w:t xml:space="preserve">Yani önce uzak sunucuya bağlanacağımızı söyledik, add ile ekleme yapacağımızı belirttik. Sonrasında origin ismini verdik (ki genellikle öyle verilir, başka herhangi bir isim de verilebilir). </w:t>
       </w:r>
+      <w:r>
+        <w:rPr>
+          <w:color w:val="000000"/>
+          <w:shd w:fill="auto" w:val="clear"/>
+        </w:rPr>
+        <w:t>Buradaki origin, aslında bir alias. Yani sonu git ile biten adrese biz bundan sonra kısaca origin diyeceğiz. Yani git config’ine origin’in hangi url’e denk geleceğini de kaydetmiş oluyoruz.</w:t>
+      </w:r>
     </w:p>
     <w:p>
       <w:pPr>
@@ -2429,30 +2436,25 @@
           <w:color w:val="000000"/>
           <w:shd w:fill="auto" w:val="clear"/>
         </w:rPr>
-        <w:t xml:space="preserve">ile </w:t>
-      </w:r>
-      <w:r>
-        <w:rPr>
-          <w:color w:val="000000"/>
-          <w:shd w:fill="auto" w:val="clear"/>
-        </w:rPr>
-        <w:t xml:space="preserve">commit edecek herhangi bir şey olmadığını gördükten sonra (tabi ki takip etmediğimiz dosyalardaki değişiklikleri görmezden gelebiliriz, ya da takip ettiklerimizi add-commit ettikten sonra tekrar bakabiliriz) </w:t>
-      </w:r>
-    </w:p>
-    <w:p>
-      <w:pPr>
-        <w:pStyle w:val="BodyText"/>
-        <w:bidi w:val="0"/>
-        <w:spacing w:lineRule="auto" w:line="240" w:before="240" w:after="120"/>
-        <w:ind w:hanging="0" w:start="0"/>
-        <w:jc w:val="start"/>
-        <w:rPr>
-          <w:color w:val="000000"/>
-          <w:shd w:fill="auto" w:val="clear"/>
-        </w:rPr>
-      </w:pPr>
-      <w:r>
-        <w:rPr>
+        <w:t xml:space="preserve">ile commit edecek herhangi bir şey olmadığını gördükten sonra (tabi ki takip etmediğimiz dosyalardaki değişiklikleri görmezden gelebiliriz, ya da takip ettiklerimizi add-commit ettikten sonra tekrar bakabiliriz) </w:t>
+      </w:r>
+    </w:p>
+    <w:p>
+      <w:pPr>
+        <w:pStyle w:val="BodyText"/>
+        <w:bidi w:val="0"/>
+        <w:spacing w:lineRule="auto" w:line="240" w:before="240" w:after="120"/>
+        <w:ind w:hanging="0" w:start="0"/>
+        <w:jc w:val="start"/>
+        <w:rPr>
+          <w:b/>
+          <w:bCs/>
+        </w:rPr>
+      </w:pPr>
+      <w:r>
+        <w:rPr>
+          <w:b/>
+          <w:bCs/>
           <w:color w:val="000000"/>
           <w:shd w:fill="auto" w:val="clear"/>
         </w:rPr>
@@ -2477,6 +2479,36 @@
           <w:shd w:fill="auto" w:val="clear"/>
         </w:rPr>
         <w:t xml:space="preserve">komutu ile de dosyalarımızı gönderebiliriz. </w:t>
+      </w:r>
+      <w:r>
+        <w:rPr>
+          <w:color w:val="000000"/>
+          <w:shd w:fill="auto" w:val="clear"/>
+        </w:rPr>
+        <w:t xml:space="preserve">-u ile bizdeki yerel dal ile uzak dal (origin adını verdiğimiz), birbiri ile bağlantılı olsun diyoruz. Uzun haliyle </w:t>
+      </w:r>
+      <w:r>
+        <w:rPr>
+          <w:i/>
+          <w:iCs/>
+          <w:color w:val="000000"/>
+          <w:shd w:fill="auto" w:val="clear"/>
+        </w:rPr>
+        <w:t xml:space="preserve">--set-upstream </w:t>
+      </w:r>
+      <w:r>
+        <w:rPr>
+          <w:color w:val="000000"/>
+          <w:shd w:fill="auto" w:val="clear"/>
+        </w:rPr>
+        <w:t xml:space="preserve">olarak da girebiliriz. Bu bağlantıyı ilk sefer için oluşturmamız gerekiyor. </w:t>
+      </w:r>
+      <w:r>
+        <w:rPr>
+          <w:color w:val="000000"/>
+          <w:shd w:fill="auto" w:val="clear"/>
+        </w:rPr>
+        <w:t>Yani burada uzak depodaki daha önce https://...git yerine kaydettiğimiz origin adresine (origin’i değişken olarak düşünebiliriz), yerel dalımızdaki (yani yereldeki main dalımızdaki) bilgileri gönderiyoruz.</w:t>
       </w:r>
     </w:p>
     <w:sectPr>

</xml_diff>